<commit_message>
TS 1.5-1.8 Tamil Pada Paatam final pdf V 2.0
</commit_message>
<xml_diff>
--- a/TS-Padam/TS-1.5/TS 1.5 Tamil Pada Paatam Corrections.docx
+++ b/TS-Padam/TS-1.5/TS 1.5 Tamil Pada Paatam Corrections.docx
@@ -21,27 +21,7 @@
           <w:szCs w:val="32"/>
           <w:u w:val="single"/>
         </w:rPr>
-        <w:t xml:space="preserve">TS Pada Paatam – TS 1.5 </w:t>
-      </w:r>
-      <w:r>
-        <w:rPr>
-          <w:b/>
-          <w:bCs/>
-          <w:sz w:val="32"/>
-          <w:szCs w:val="32"/>
-          <w:u w:val="single"/>
-        </w:rPr>
-        <w:t>Tamil</w:t>
-      </w:r>
-      <w:r>
-        <w:rPr>
-          <w:b/>
-          <w:bCs/>
-          <w:sz w:val="32"/>
-          <w:szCs w:val="32"/>
-          <w:u w:val="single"/>
-        </w:rPr>
-        <w:t xml:space="preserve"> Corrections – Observed till 30th June 2024</w:t>
+        <w:t>TS Pada Paatam – TS 1.5 Tamil Corrections – Observed till 30th June 2024</w:t>
       </w:r>
     </w:p>
     <w:p>
@@ -49,16 +29,14 @@
         <w:spacing w:before="0" w:line="240" w:lineRule="auto"/>
         <w:jc w:val="center"/>
         <w:rPr>
-          <w:bCs/>
-          <w:sz w:val="32"/>
-          <w:szCs w:val="32"/>
+          <w:b/>
+          <w:szCs w:val="24"/>
         </w:rPr>
       </w:pPr>
       <w:r>
         <w:rPr>
-          <w:bCs/>
-          <w:sz w:val="32"/>
-          <w:szCs w:val="32"/>
+          <w:b/>
+          <w:szCs w:val="24"/>
         </w:rPr>
         <w:t>(ignore those which are already incorporated in your book’s version and date)</w:t>
       </w:r>
@@ -99,12 +77,16 @@
               <w:spacing w:before="0" w:line="240" w:lineRule="auto"/>
               <w:jc w:val="center"/>
               <w:rPr>
+                <w:b/>
+                <w:bCs/>
                 <w:sz w:val="32"/>
                 <w:szCs w:val="32"/>
               </w:rPr>
             </w:pPr>
             <w:r>
               <w:rPr>
+                <w:b/>
+                <w:bCs/>
                 <w:sz w:val="32"/>
                 <w:szCs w:val="32"/>
               </w:rPr>
@@ -116,12 +98,16 @@
               <w:spacing w:before="0" w:line="240" w:lineRule="auto"/>
               <w:jc w:val="center"/>
               <w:rPr>
+                <w:b/>
+                <w:bCs/>
                 <w:sz w:val="32"/>
                 <w:szCs w:val="32"/>
               </w:rPr>
             </w:pPr>
             <w:r>
               <w:rPr>
+                <w:b/>
+                <w:bCs/>
                 <w:sz w:val="32"/>
                 <w:szCs w:val="32"/>
               </w:rPr>
@@ -145,12 +131,16 @@
               <w:spacing w:before="0" w:line="240" w:lineRule="auto"/>
               <w:jc w:val="center"/>
               <w:rPr>
+                <w:b/>
+                <w:bCs/>
                 <w:sz w:val="32"/>
                 <w:szCs w:val="32"/>
               </w:rPr>
             </w:pPr>
             <w:r>
               <w:rPr>
+                <w:b/>
+                <w:bCs/>
                 <w:sz w:val="32"/>
                 <w:szCs w:val="32"/>
               </w:rPr>
@@ -175,12 +165,16 @@
               <w:ind w:left="-183" w:right="-18"/>
               <w:jc w:val="center"/>
               <w:rPr>
+                <w:b/>
+                <w:bCs/>
                 <w:sz w:val="32"/>
                 <w:szCs w:val="32"/>
               </w:rPr>
             </w:pPr>
             <w:r>
               <w:rPr>
+                <w:b/>
+                <w:bCs/>
                 <w:sz w:val="32"/>
                 <w:szCs w:val="32"/>
               </w:rPr>
@@ -5613,6 +5607,19 @@
           <w:u w:val="single"/>
         </w:rPr>
       </w:pPr>
+    </w:p>
+    <w:p>
+      <w:pPr>
+        <w:spacing w:before="0" w:line="240" w:lineRule="auto"/>
+        <w:jc w:val="center"/>
+        <w:rPr>
+          <w:b/>
+          <w:bCs/>
+          <w:sz w:val="32"/>
+          <w:szCs w:val="32"/>
+          <w:u w:val="single"/>
+        </w:rPr>
+      </w:pPr>
       <w:r>
         <w:rPr>
           <w:b/>
@@ -5621,6 +5628,7 @@
           <w:szCs w:val="32"/>
           <w:u w:val="single"/>
         </w:rPr>
+        <w:lastRenderedPageBreak/>
         <w:t xml:space="preserve">TS Pada Paatam </w:t>
       </w:r>
       <w:r>
@@ -5718,7 +5726,6 @@
           <w:b/>
           <w:szCs w:val="24"/>
         </w:rPr>
-        <w:lastRenderedPageBreak/>
         <w:t>(ignore those which are already incorporated in your book’s version and date)</w:t>
       </w:r>
     </w:p>
@@ -6552,58 +6559,6 @@
         </w:rPr>
         <w:t>====================</w:t>
       </w:r>
-    </w:p>
-    <w:p>
-      <w:pPr>
-        <w:spacing w:before="0" w:line="240" w:lineRule="auto"/>
-        <w:jc w:val="center"/>
-        <w:rPr>
-          <w:b/>
-          <w:bCs/>
-          <w:sz w:val="32"/>
-          <w:szCs w:val="32"/>
-          <w:u w:val="single"/>
-        </w:rPr>
-      </w:pPr>
-    </w:p>
-    <w:p>
-      <w:pPr>
-        <w:spacing w:before="0" w:line="240" w:lineRule="auto"/>
-        <w:jc w:val="center"/>
-        <w:rPr>
-          <w:b/>
-          <w:bCs/>
-          <w:sz w:val="32"/>
-          <w:szCs w:val="32"/>
-          <w:u w:val="single"/>
-        </w:rPr>
-      </w:pPr>
-    </w:p>
-    <w:p>
-      <w:pPr>
-        <w:spacing w:before="0" w:line="240" w:lineRule="auto"/>
-        <w:jc w:val="center"/>
-        <w:rPr>
-          <w:b/>
-          <w:bCs/>
-          <w:sz w:val="32"/>
-          <w:szCs w:val="32"/>
-          <w:u w:val="single"/>
-        </w:rPr>
-      </w:pPr>
-    </w:p>
-    <w:p>
-      <w:pPr>
-        <w:spacing w:before="0" w:line="240" w:lineRule="auto"/>
-        <w:jc w:val="center"/>
-        <w:rPr>
-          <w:b/>
-          <w:bCs/>
-          <w:sz w:val="32"/>
-          <w:szCs w:val="32"/>
-          <w:u w:val="single"/>
-        </w:rPr>
-      </w:pPr>
     </w:p>
     <w:p>
       <w:pPr>
@@ -8243,7 +8198,6 @@
                 <w:sz w:val="28"/>
                 <w:szCs w:val="28"/>
               </w:rPr>
-              <w:lastRenderedPageBreak/>
               <w:t>TS 1.5.11.4 – Padam</w:t>
             </w:r>
           </w:p>
@@ -8726,6 +8680,7 @@
           <w:szCs w:val="32"/>
           <w:u w:val="single"/>
         </w:rPr>
+        <w:lastRenderedPageBreak/>
         <w:t xml:space="preserve">TS Pada Paatam </w:t>
       </w:r>
       <w:r>
@@ -9304,6 +9259,37 @@
     </w:tbl>
     <w:p>
       <w:pPr>
+        <w:pBdr>
+          <w:bottom w:val="double" w:sz="6" w:space="1" w:color="auto"/>
+        </w:pBdr>
+        <w:spacing w:before="0" w:line="240" w:lineRule="auto"/>
+        <w:ind w:right="-360"/>
+        <w:jc w:val="center"/>
+        <w:rPr>
+          <w:b/>
+          <w:bCs/>
+          <w:sz w:val="32"/>
+          <w:szCs w:val="32"/>
+          <w:u w:val="single"/>
+        </w:rPr>
+      </w:pPr>
+    </w:p>
+    <w:p>
+      <w:pPr>
+        <w:spacing w:before="0" w:line="240" w:lineRule="auto"/>
+        <w:ind w:right="-360"/>
+        <w:jc w:val="center"/>
+        <w:rPr>
+          <w:b/>
+          <w:bCs/>
+          <w:sz w:val="32"/>
+          <w:szCs w:val="32"/>
+          <w:u w:val="single"/>
+        </w:rPr>
+      </w:pPr>
+    </w:p>
+    <w:p>
+      <w:pPr>
         <w:spacing w:before="0" w:line="240" w:lineRule="auto"/>
         <w:ind w:right="-360"/>
         <w:jc w:val="center"/>
@@ -9323,27 +9309,6 @@
           <w:szCs w:val="32"/>
           <w:u w:val="single"/>
         </w:rPr>
-        <w:t>==========</w:t>
-      </w:r>
-      <w:r>
-        <w:rPr>
-          <w:b/>
-          <w:bCs/>
-          <w:sz w:val="32"/>
-          <w:szCs w:val="32"/>
-          <w:u w:val="single"/>
-        </w:rPr>
-        <w:br w:type="page"/>
-      </w:r>
-      <w:r>
-        <w:rPr>
-          <w:b/>
-          <w:bCs/>
-          <w:sz w:val="32"/>
-          <w:szCs w:val="32"/>
-          <w:u w:val="single"/>
-        </w:rPr>
-        <w:lastRenderedPageBreak/>
         <w:t xml:space="preserve">TS Pada Paatam </w:t>
       </w:r>
       <w:r>
@@ -11785,6 +11750,7 @@
                 <w:sz w:val="28"/>
                 <w:szCs w:val="28"/>
               </w:rPr>
+              <w:lastRenderedPageBreak/>
               <w:t>TS 1.5.2.4 – Padam</w:t>
             </w:r>
           </w:p>
@@ -13124,7 +13090,6 @@
                 <w:sz w:val="28"/>
                 <w:szCs w:val="28"/>
               </w:rPr>
-              <w:lastRenderedPageBreak/>
               <w:t>TS 1.5.6.3 – Vaakyam</w:t>
             </w:r>
           </w:p>
@@ -15358,6 +15323,7 @@
                 <w:sz w:val="28"/>
                 <w:szCs w:val="28"/>
               </w:rPr>
+              <w:lastRenderedPageBreak/>
               <w:t>TS 1.5.11.2 – Padam</w:t>
             </w:r>
           </w:p>
@@ -16641,6 +16607,21 @@
     </w:tbl>
     <w:p>
       <w:pPr>
+        <w:pBdr>
+          <w:bottom w:val="double" w:sz="6" w:space="1" w:color="auto"/>
+        </w:pBdr>
+        <w:jc w:val="center"/>
+        <w:rPr>
+          <w:b/>
+          <w:bCs/>
+          <w:sz w:val="32"/>
+          <w:szCs w:val="32"/>
+          <w:u w:val="single"/>
+        </w:rPr>
+      </w:pPr>
+    </w:p>
+    <w:p>
+      <w:pPr>
         <w:jc w:val="center"/>
         <w:rPr>
           <w:b/>
@@ -16658,27 +16639,6 @@
           <w:szCs w:val="32"/>
           <w:u w:val="single"/>
         </w:rPr>
-        <w:t>=============</w:t>
-      </w:r>
-      <w:r>
-        <w:rPr>
-          <w:b/>
-          <w:bCs/>
-          <w:sz w:val="32"/>
-          <w:szCs w:val="32"/>
-          <w:u w:val="single"/>
-        </w:rPr>
-        <w:br w:type="page"/>
-      </w:r>
-      <w:r>
-        <w:rPr>
-          <w:b/>
-          <w:bCs/>
-          <w:sz w:val="32"/>
-          <w:szCs w:val="32"/>
-          <w:u w:val="single"/>
-        </w:rPr>
-        <w:lastRenderedPageBreak/>
         <w:t xml:space="preserve">TS Pada Paatam </w:t>
       </w:r>
       <w:r>
@@ -16689,18 +16649,7 @@
           <w:szCs w:val="32"/>
           <w:u w:val="single"/>
         </w:rPr>
-        <w:t xml:space="preserve">– TS </w:t>
-      </w:r>
-      <w:proofErr w:type="gramStart"/>
-      <w:r>
-        <w:rPr>
-          <w:b/>
-          <w:bCs/>
-          <w:sz w:val="32"/>
-          <w:szCs w:val="32"/>
-          <w:u w:val="single"/>
-        </w:rPr>
-        <w:t>1</w:t>
+        <w:t>– TS 1</w:t>
       </w:r>
       <w:r>
         <w:rPr>
@@ -16732,7 +16681,6 @@
         </w:rPr>
         <w:t>Tamil</w:t>
       </w:r>
-      <w:proofErr w:type="gramEnd"/>
       <w:r>
         <w:rPr>
           <w:b/>
@@ -17728,6 +17676,9 @@
     </w:tbl>
     <w:p>
       <w:pPr>
+        <w:pBdr>
+          <w:bottom w:val="double" w:sz="6" w:space="1" w:color="auto"/>
+        </w:pBdr>
         <w:jc w:val="center"/>
         <w:rPr>
           <w:b/>
@@ -17737,7 +17688,10 @@
           <w:u w:val="single"/>
         </w:rPr>
       </w:pPr>
-      <w:r>
+    </w:p>
+    <w:p>
+      <w:pPr>
+        <w:jc w:val="center"/>
         <w:rPr>
           <w:b/>
           <w:bCs/>
@@ -17745,8 +17699,31 @@
           <w:szCs w:val="32"/>
           <w:u w:val="single"/>
         </w:rPr>
-        <w:t>===============</w:t>
-      </w:r>
+      </w:pPr>
+    </w:p>
+    <w:p>
+      <w:pPr>
+        <w:jc w:val="center"/>
+        <w:rPr>
+          <w:b/>
+          <w:bCs/>
+          <w:sz w:val="32"/>
+          <w:szCs w:val="32"/>
+          <w:u w:val="single"/>
+        </w:rPr>
+      </w:pPr>
+    </w:p>
+    <w:p>
+      <w:pPr>
+        <w:jc w:val="center"/>
+        <w:rPr>
+          <w:b/>
+          <w:bCs/>
+          <w:sz w:val="32"/>
+          <w:szCs w:val="32"/>
+          <w:u w:val="single"/>
+        </w:rPr>
+      </w:pPr>
     </w:p>
     <w:p>
       <w:pPr>
@@ -17767,6 +17744,7 @@
           <w:szCs w:val="32"/>
           <w:u w:val="single"/>
         </w:rPr>
+        <w:lastRenderedPageBreak/>
         <w:t xml:space="preserve">TS Pada Paatam – TS </w:t>
       </w:r>
       <w:r>
@@ -19487,7 +19465,6 @@
                 <w:sz w:val="28"/>
                 <w:szCs w:val="28"/>
               </w:rPr>
-              <w:lastRenderedPageBreak/>
               <w:t>TS 1.5.6.2 Panchati 22</w:t>
             </w:r>
           </w:p>
@@ -20237,27 +20214,7 @@
                 <w:sz w:val="28"/>
                 <w:szCs w:val="28"/>
               </w:rPr>
-              <w:t xml:space="preserve">TS </w:t>
-            </w:r>
-            <w:proofErr w:type="gramStart"/>
-            <w:r>
-              <w:rPr>
-                <w:b/>
-                <w:bCs/>
-                <w:sz w:val="28"/>
-                <w:szCs w:val="28"/>
-              </w:rPr>
-              <w:t>1.5.11.4  Panchati</w:t>
-            </w:r>
-            <w:proofErr w:type="gramEnd"/>
-            <w:r>
-              <w:rPr>
-                <w:b/>
-                <w:bCs/>
-                <w:sz w:val="28"/>
-                <w:szCs w:val="28"/>
-              </w:rPr>
-              <w:t xml:space="preserve"> 50 Vaakyam</w:t>
+              <w:t>TS 1.5.11.4  Panchati 50 Vaakyam</w:t>
             </w:r>
           </w:p>
         </w:tc>
@@ -20645,6 +20602,21 @@
         </w:tc>
       </w:tr>
     </w:tbl>
+    <w:p>
+      <w:pPr>
+        <w:pBdr>
+          <w:bottom w:val="double" w:sz="6" w:space="1" w:color="auto"/>
+        </w:pBdr>
+        <w:jc w:val="center"/>
+        <w:rPr>
+          <w:b/>
+          <w:bCs/>
+          <w:sz w:val="32"/>
+          <w:szCs w:val="32"/>
+          <w:u w:val="single"/>
+        </w:rPr>
+      </w:pPr>
+    </w:p>
     <w:p>
       <w:pPr>
         <w:jc w:val="center"/>
@@ -20656,7 +20628,10 @@
           <w:u w:val="single"/>
         </w:rPr>
       </w:pPr>
-      <w:r>
+    </w:p>
+    <w:p>
+      <w:pPr>
+        <w:jc w:val="center"/>
         <w:rPr>
           <w:b/>
           <w:bCs/>
@@ -20664,8 +20639,19 @@
           <w:szCs w:val="32"/>
           <w:u w:val="single"/>
         </w:rPr>
-        <w:t>===========</w:t>
-      </w:r>
+      </w:pPr>
+    </w:p>
+    <w:p>
+      <w:pPr>
+        <w:jc w:val="center"/>
+        <w:rPr>
+          <w:b/>
+          <w:bCs/>
+          <w:sz w:val="32"/>
+          <w:szCs w:val="32"/>
+          <w:u w:val="single"/>
+        </w:rPr>
+      </w:pPr>
     </w:p>
     <w:p>
       <w:pPr>
@@ -20686,6 +20672,7 @@
           <w:szCs w:val="32"/>
           <w:u w:val="single"/>
         </w:rPr>
+        <w:lastRenderedPageBreak/>
         <w:t>TS</w:t>
       </w:r>
       <w:r>
@@ -22129,25 +22116,14 @@
                 <w:szCs w:val="28"/>
               </w:rPr>
             </w:pPr>
-            <w:proofErr w:type="gramStart"/>
-            <w:r>
-              <w:rPr>
-                <w:b/>
-                <w:bCs/>
-                <w:sz w:val="28"/>
-                <w:szCs w:val="28"/>
-              </w:rPr>
-              <w:t>1.5.7.6  Padam</w:t>
-            </w:r>
-            <w:proofErr w:type="gramEnd"/>
-            <w:r>
-              <w:rPr>
-                <w:b/>
-                <w:bCs/>
-                <w:sz w:val="28"/>
-                <w:szCs w:val="28"/>
-              </w:rPr>
-              <w:t xml:space="preserve"> 30</w:t>
+            <w:r>
+              <w:rPr>
+                <w:b/>
+                <w:bCs/>
+                <w:sz w:val="28"/>
+                <w:szCs w:val="28"/>
+              </w:rPr>
+              <w:t>1.5.7.6  Padam 30</w:t>
             </w:r>
           </w:p>
         </w:tc>
@@ -22262,7 +22238,6 @@
                 <w:sz w:val="28"/>
                 <w:szCs w:val="28"/>
               </w:rPr>
-              <w:lastRenderedPageBreak/>
               <w:t>1.5.8.3</w:t>
             </w:r>
           </w:p>

</xml_diff>